<commit_message>
Colin added intro work to Chelsey's updated draft
</commit_message>
<xml_diff>
--- a/Intro work 12.2.20.docx
+++ b/Intro work 12.2.20.docx
@@ -1,6 +1,6 @@
 
 <file path=word/document.xml><?xml version="1.0" encoding="utf-8"?>
-<w:document xmlns:wpc="http://schemas.microsoft.com/office/word/2010/wordprocessingCanvas" xmlns:cx="http://schemas.microsoft.com/office/drawing/2014/chartex" xmlns:cx1="http://schemas.microsoft.com/office/drawing/2015/9/8/chartex" xmlns:cx2="http://schemas.microsoft.com/office/drawing/2015/10/21/chartex" xmlns:cx3="http://schemas.microsoft.com/office/drawing/2016/5/9/chartex" xmlns:cx4="http://schemas.microsoft.com/office/drawing/2016/5/10/chartex" xmlns:cx5="http://schemas.microsoft.com/office/drawing/2016/5/11/chartex" xmlns:cx6="http://schemas.microsoft.com/office/drawing/2016/5/12/chartex" xmlns:cx7="http://schemas.microsoft.com/office/drawing/2016/5/13/chartex" xmlns:cx8="http://schemas.microsoft.com/office/drawing/2016/5/14/chartex" xmlns:mc="http://schemas.openxmlformats.org/markup-compatibility/2006" xmlns:aink="http://schemas.microsoft.com/office/drawing/2016/ink" xmlns:am3d="http://schemas.microsoft.com/office/drawing/2017/model3d" xmlns:o="urn:schemas-microsoft-com:office:office" xmlns:r="http://schemas.openxmlformats.org/officeDocument/2006/relationships" xmlns:m="http://schemas.openxmlformats.org/officeDocument/2006/math" xmlns:v="urn:schemas-microsoft-com:vml" xmlns:wp14="http://schemas.microsoft.com/office/word/2010/wordprocessingDrawing" xmlns:wp="http://schemas.openxmlformats.org/drawingml/2006/wordprocessingDrawing" xmlns:w10="urn:schemas-microsoft-com:office:word" xmlns:w="http://schemas.openxmlformats.org/wordprocessingml/2006/main" xmlns:w14="http://schemas.microsoft.com/office/word/2010/wordml" xmlns:w15="http://schemas.microsoft.com/office/word/2012/wordml" xmlns:w16cex="http://schemas.microsoft.com/office/word/2018/wordml/cex" xmlns:w16cid="http://schemas.microsoft.com/office/word/2016/wordml/cid" xmlns:w16="http://schemas.microsoft.com/office/word/2018/wordml" xmlns:w16se="http://schemas.microsoft.com/office/word/2015/wordml/symex" xmlns:wpg="http://schemas.microsoft.com/office/word/2010/wordprocessingGroup" xmlns:wpi="http://schemas.microsoft.com/office/word/2010/wordprocessingInk" xmlns:wne="http://schemas.microsoft.com/office/word/2006/wordml" xmlns:wps="http://schemas.microsoft.com/office/word/2010/wordprocessingShape" mc:Ignorable="w14 w15 w16se w16cid w16 w16cex wp14">
+<w:document xmlns:wpc="http://schemas.microsoft.com/office/word/2010/wordprocessingCanvas" xmlns:cx="http://schemas.microsoft.com/office/drawing/2014/chartex" xmlns:mc="http://schemas.openxmlformats.org/markup-compatibility/2006" xmlns:o="urn:schemas-microsoft-com:office:office" xmlns:r="http://schemas.openxmlformats.org/officeDocument/2006/relationships" xmlns:m="http://schemas.openxmlformats.org/officeDocument/2006/math" xmlns:v="urn:schemas-microsoft-com:vml" xmlns:wp14="http://schemas.microsoft.com/office/word/2010/wordprocessingDrawing" xmlns:wp="http://schemas.openxmlformats.org/drawingml/2006/wordprocessingDrawing" xmlns:w10="urn:schemas-microsoft-com:office:word" xmlns:w="http://schemas.openxmlformats.org/wordprocessingml/2006/main" xmlns:w14="http://schemas.microsoft.com/office/word/2010/wordml" xmlns:w15="http://schemas.microsoft.com/office/word/2012/wordml" xmlns:w16se="http://schemas.microsoft.com/office/word/2015/wordml/symex" xmlns:wpg="http://schemas.microsoft.com/office/word/2010/wordprocessingGroup" xmlns:wpi="http://schemas.microsoft.com/office/word/2010/wordprocessingInk" xmlns:wne="http://schemas.microsoft.com/office/word/2006/wordml" xmlns:wps="http://schemas.microsoft.com/office/word/2010/wordprocessingShape" mc:Ignorable="w14 w15 w16se wp14">
   <w:body>
     <w:p>
       <w:pPr>
@@ -25,7 +25,35 @@
         <w:rPr>
           <w:rFonts w:ascii="Times New Roman" w:hAnsi="Times New Roman" w:cs="Times New Roman"/>
         </w:rPr>
-        <w:t>in order to simplify complex management problems.</w:t>
+        <w:t xml:space="preserve">in order to </w:t>
+      </w:r>
+      <w:commentRangeStart w:id="0"/>
+      <w:commentRangeStart w:id="1"/>
+      <w:r>
+        <w:rPr>
+          <w:rFonts w:ascii="Times New Roman" w:hAnsi="Times New Roman" w:cs="Times New Roman"/>
+        </w:rPr>
+        <w:t>simplify</w:t>
+      </w:r>
+      <w:commentRangeEnd w:id="0"/>
+      <w:r>
+        <w:rPr>
+          <w:rStyle w:val="CommentReference"/>
+        </w:rPr>
+        <w:commentReference w:id="0"/>
+      </w:r>
+      <w:commentRangeEnd w:id="1"/>
+      <w:r>
+        <w:rPr>
+          <w:rStyle w:val="CommentReference"/>
+        </w:rPr>
+        <w:commentReference w:id="1"/>
+      </w:r>
+      <w:r>
+        <w:rPr>
+          <w:rFonts w:ascii="Times New Roman" w:hAnsi="Times New Roman" w:cs="Times New Roman"/>
+        </w:rPr>
+        <w:t xml:space="preserve"> complex management problems.</w:t>
       </w:r>
       <w:r>
         <w:rPr>
@@ -190,7 +218,27 @@
         <w:rPr>
           <w:rFonts w:ascii="Times New Roman" w:hAnsi="Times New Roman" w:cs="Times New Roman"/>
         </w:rPr>
-        <w:t xml:space="preserve"> 2015; Sass and Shaw 2020)</w:t>
+        <w:t xml:space="preserve"> 2015; </w:t>
+      </w:r>
+      <w:commentRangeStart w:id="2"/>
+      <w:r>
+        <w:rPr>
+          <w:rFonts w:ascii="Times New Roman" w:hAnsi="Times New Roman" w:cs="Times New Roman"/>
+        </w:rPr>
+        <w:t>Sass</w:t>
+      </w:r>
+      <w:commentRangeEnd w:id="2"/>
+      <w:r>
+        <w:rPr>
+          <w:rStyle w:val="CommentReference"/>
+        </w:rPr>
+        <w:commentReference w:id="2"/>
+      </w:r>
+      <w:r>
+        <w:rPr>
+          <w:rFonts w:ascii="Times New Roman" w:hAnsi="Times New Roman" w:cs="Times New Roman"/>
+        </w:rPr>
+        <w:t xml:space="preserve"> and Shaw 2020)</w:t>
       </w:r>
       <w:r>
         <w:rPr>
@@ -243,12 +291,21 @@
         </w:rPr>
         <w:t xml:space="preserve"> For example, human-induced climate change can result in altered ice cover regimes, thereby altering species interactions between Arctic char (</w:t>
       </w:r>
+      <w:proofErr w:type="spellStart"/>
       <w:r>
         <w:rPr>
           <w:rFonts w:ascii="Times New Roman" w:hAnsi="Times New Roman"/>
           <w:i/>
         </w:rPr>
-        <w:t xml:space="preserve">Salvelinus </w:t>
+        <w:t>Salvelinus</w:t>
+      </w:r>
+      <w:proofErr w:type="spellEnd"/>
+      <w:r>
+        <w:rPr>
+          <w:rFonts w:ascii="Times New Roman" w:hAnsi="Times New Roman"/>
+          <w:i/>
+        </w:rPr>
+        <w:t xml:space="preserve"> </w:t>
       </w:r>
       <w:proofErr w:type="spellStart"/>
       <w:r>
@@ -348,11 +405,25 @@
           <w:rFonts w:ascii="Times New Roman" w:hAnsi="Times New Roman" w:cs="Times New Roman"/>
         </w:rPr>
       </w:pPr>
-      <w:r>
-        <w:rPr>
-          <w:rFonts w:ascii="Times New Roman" w:hAnsi="Times New Roman" w:cs="Times New Roman"/>
-        </w:rPr>
-        <w:t xml:space="preserve">These complex </w:t>
+      <w:commentRangeStart w:id="3"/>
+      <w:r>
+        <w:rPr>
+          <w:rFonts w:ascii="Times New Roman" w:hAnsi="Times New Roman" w:cs="Times New Roman"/>
+        </w:rPr>
+        <w:t>These</w:t>
+      </w:r>
+      <w:commentRangeEnd w:id="3"/>
+      <w:r>
+        <w:rPr>
+          <w:rStyle w:val="CommentReference"/>
+        </w:rPr>
+        <w:commentReference w:id="3"/>
+      </w:r>
+      <w:r>
+        <w:rPr>
+          <w:rFonts w:ascii="Times New Roman" w:hAnsi="Times New Roman" w:cs="Times New Roman"/>
+        </w:rPr>
+        <w:t xml:space="preserve"> complex </w:t>
       </w:r>
       <w:r>
         <w:rPr>
@@ -399,7 +470,27 @@
         <w:rPr>
           <w:rFonts w:ascii="Times New Roman" w:hAnsi="Times New Roman" w:cs="Times New Roman"/>
         </w:rPr>
-        <w:t xml:space="preserve"> (2001) described how positive feedback loops can create two stable states in a food web consisting of a top predator and a forage species through cultivation-depensation effects. Under low exploitation, the top predator species is abundant and able to cultivate conditions to increase survival of its juveniles by preying on the predators of its juveniles, namely the forage species. Alternatively, the forage species may dominate when exploitation of the top predator is high (as is the case in many fisheries), allowing the forage species to cultivate conditions for itself through predation on juveniles of the top predator. When top predator abundance declines enough, recruitment of new juveniles</w:t>
+        <w:t xml:space="preserve"> (2001) described how positive feedback loops can create two stable states in a food web consisting of a top predator and a forage species through </w:t>
+      </w:r>
+      <w:commentRangeStart w:id="4"/>
+      <w:r>
+        <w:rPr>
+          <w:rFonts w:ascii="Times New Roman" w:hAnsi="Times New Roman" w:cs="Times New Roman"/>
+        </w:rPr>
+        <w:t>cultivation-depensation effects</w:t>
+      </w:r>
+      <w:commentRangeEnd w:id="4"/>
+      <w:r>
+        <w:rPr>
+          <w:rStyle w:val="CommentReference"/>
+        </w:rPr>
+        <w:commentReference w:id="4"/>
+      </w:r>
+      <w:r>
+        <w:rPr>
+          <w:rFonts w:ascii="Times New Roman" w:hAnsi="Times New Roman" w:cs="Times New Roman"/>
+        </w:rPr>
+        <w:t>. Under low exploitation, the top predator species is abundant and able to cultivate conditions to increase survival of its juveniles by preying on the predators of its juveniles, namely the forage species. Alternatively, the forage species may dominate when exploitation of the top predator is high (as is the case in many fisheries), allowing the forage species to cultivate conditions for itself through predation on juveniles of the top predator. When top predator abundance declines enough, recruitment of new juveniles</w:t>
       </w:r>
       <w:r>
         <w:rPr>
@@ -528,19 +619,28 @@
         </w:rPr>
         <w:t xml:space="preserve"> et al. 2016, others?). Essington et al. (2015) used competing objectives for a predator fishery (Atlantic cod, </w:t>
       </w:r>
+      <w:proofErr w:type="spellStart"/>
       <w:r>
         <w:rPr>
           <w:rFonts w:ascii="Times New Roman" w:hAnsi="Times New Roman"/>
           <w:i/>
         </w:rPr>
-        <w:t xml:space="preserve">Gadus </w:t>
-      </w:r>
-      <w:proofErr w:type="spellStart"/>
+        <w:t>Gadus</w:t>
+      </w:r>
+      <w:proofErr w:type="spellEnd"/>
       <w:r>
         <w:rPr>
           <w:rFonts w:ascii="Times New Roman" w:hAnsi="Times New Roman"/>
           <w:i/>
         </w:rPr>
+        <w:t xml:space="preserve"> </w:t>
+      </w:r>
+      <w:proofErr w:type="spellStart"/>
+      <w:r>
+        <w:rPr>
+          <w:rFonts w:ascii="Times New Roman" w:hAnsi="Times New Roman"/>
+          <w:i/>
+        </w:rPr>
         <w:t>morhua</w:t>
       </w:r>
       <w:proofErr w:type="spellEnd"/>
@@ -550,19 +650,28 @@
         </w:rPr>
         <w:t xml:space="preserve">) and a forage species fishery (Atlantic herring, </w:t>
       </w:r>
+      <w:proofErr w:type="spellStart"/>
       <w:r>
         <w:rPr>
           <w:rFonts w:ascii="Times New Roman" w:hAnsi="Times New Roman"/>
           <w:i/>
         </w:rPr>
-        <w:t xml:space="preserve">Clupea </w:t>
-      </w:r>
-      <w:proofErr w:type="spellStart"/>
+        <w:t>Clupea</w:t>
+      </w:r>
+      <w:proofErr w:type="spellEnd"/>
       <w:r>
         <w:rPr>
           <w:rFonts w:ascii="Times New Roman" w:hAnsi="Times New Roman"/>
           <w:i/>
         </w:rPr>
+        <w:t xml:space="preserve"> </w:t>
+      </w:r>
+      <w:proofErr w:type="spellStart"/>
+      <w:r>
+        <w:rPr>
+          <w:rFonts w:ascii="Times New Roman" w:hAnsi="Times New Roman"/>
+          <w:i/>
+        </w:rPr>
         <w:t>harengus</w:t>
       </w:r>
       <w:proofErr w:type="spellEnd"/>
@@ -596,19 +705,19 @@
         </w:rPr>
         <w:t xml:space="preserve">e.g., Johnston et al., 2010; </w:t>
       </w:r>
-      <w:commentRangeStart w:id="0"/>
+      <w:commentRangeStart w:id="5"/>
       <w:r>
         <w:rPr>
           <w:rFonts w:ascii="Times New Roman" w:hAnsi="Times New Roman"/>
         </w:rPr>
         <w:t>Beardmore</w:t>
       </w:r>
-      <w:commentRangeEnd w:id="0"/>
+      <w:commentRangeEnd w:id="5"/>
       <w:r>
         <w:rPr>
           <w:rStyle w:val="CommentReference"/>
         </w:rPr>
-        <w:commentReference w:id="0"/>
+        <w:commentReference w:id="5"/>
       </w:r>
       <w:r>
         <w:rPr>
@@ -720,7 +829,19 @@
         <w:rPr>
           <w:rFonts w:ascii="Times New Roman" w:hAnsi="Times New Roman"/>
         </w:rPr>
-        <w:t xml:space="preserve">. While here we evaluate the complexity in a two-species system, these concepts are important to assess at multiple levels of biological complexity. </w:t>
+        <w:t>. While here we evaluate the complexity in a two-species system, these concepts are</w:t>
+      </w:r>
+      <w:r>
+        <w:rPr>
+          <w:rFonts w:ascii="Times New Roman" w:hAnsi="Times New Roman"/>
+        </w:rPr>
+        <w:t xml:space="preserve"> important to assess at increasing</w:t>
+      </w:r>
+      <w:r>
+        <w:rPr>
+          <w:rFonts w:ascii="Times New Roman" w:hAnsi="Times New Roman"/>
+        </w:rPr>
+        <w:t xml:space="preserve"> levels of biological complexity. </w:t>
       </w:r>
       <w:r>
         <w:rPr>
@@ -743,26 +864,42 @@
           <w:bCs/>
         </w:rPr>
       </w:pPr>
+      <w:commentRangeStart w:id="6"/>
       <w:r>
         <w:rPr>
           <w:b/>
           <w:bCs/>
         </w:rPr>
-        <w:t>Model Experiments</w:t>
+        <w:t>Model</w:t>
+      </w:r>
+      <w:commentRangeEnd w:id="6"/>
+      <w:r>
+        <w:rPr>
+          <w:rStyle w:val="CommentReference"/>
+        </w:rPr>
+        <w:commentReference w:id="6"/>
       </w:r>
       <w:r>
         <w:rPr>
           <w:b/>
           <w:bCs/>
         </w:rPr>
-        <w:t xml:space="preserve"> (formerly</w:t>
-      </w:r>
+        <w:t xml:space="preserve"> </w:t>
+      </w:r>
+      <w:commentRangeStart w:id="7"/>
       <w:r>
         <w:rPr>
           <w:b/>
           <w:bCs/>
         </w:rPr>
-        <w:t xml:space="preserve"> “Simulations”)</w:t>
+        <w:t>Experiments</w:t>
+      </w:r>
+      <w:commentRangeEnd w:id="7"/>
+      <w:r>
+        <w:rPr>
+          <w:rStyle w:val="CommentReference"/>
+        </w:rPr>
+        <w:commentReference w:id="7"/>
       </w:r>
     </w:p>
     <w:p>
@@ -775,6 +912,7 @@
           <w:rFonts w:ascii="Times New Roman" w:hAnsi="Times New Roman" w:cs="Times New Roman"/>
         </w:rPr>
       </w:pPr>
+      <w:bookmarkStart w:id="8" w:name="_GoBack"/>
       <w:r>
         <w:rPr>
           <w:rFonts w:ascii="Times New Roman" w:hAnsi="Times New Roman" w:cs="Times New Roman"/>
@@ -797,13 +935,7 @@
         <w:rPr>
           <w:rFonts w:ascii="Times New Roman" w:hAnsi="Times New Roman" w:cs="Times New Roman"/>
         </w:rPr>
-        <w:t>experimental</w:t>
-      </w:r>
-      <w:r>
-        <w:rPr>
-          <w:rFonts w:ascii="Times New Roman" w:hAnsi="Times New Roman" w:cs="Times New Roman"/>
-        </w:rPr>
-        <w:t>,</w:t>
+        <w:t>experimental,</w:t>
       </w:r>
       <w:r>
         <w:rPr>
@@ -840,6 +972,12 @@
           <w:rFonts w:ascii="Times New Roman" w:hAnsi="Times New Roman" w:cs="Times New Roman"/>
         </w:rPr>
         <w:t xml:space="preserve"> </w:t>
+      </w:r>
+      <w:r>
+        <w:rPr>
+          <w:rFonts w:ascii="Times New Roman" w:hAnsi="Times New Roman" w:cs="Times New Roman"/>
+        </w:rPr>
+        <w:t xml:space="preserve">Species 1 is highly valued over species 2 by anglers, because of this, the management goal here to promote dominance of species 1 over species 2. </w:t>
       </w:r>
       <w:r>
         <w:rPr>
@@ -859,7 +997,19 @@
         <w:rPr>
           <w:rFonts w:ascii="Times New Roman" w:hAnsi="Times New Roman" w:cs="Times New Roman"/>
         </w:rPr>
-        <w:t xml:space="preserve"> both species (species 1 and 2), and the resultant impact on species dynamics, with a particular interest on managing the system for dominance of one species (species 1) over the other. Our third model experiment focused on the interactive effects of management on both species in the system. Here, we sought to understand the impact of different management levers for different species, and the resultant outcomes in terms of dominant species. Finally, we explored the impacts of slow changes in habitat availability and the resultant impacts on stable states. Within this model experiment, we sought to understand how management action can prevent changes in stable states caused by changes in habitat availability. </w:t>
+        <w:t xml:space="preserve"> both species (species 1 and 2), and the resultant impact on species dynamics, with a particular interest on managing the syste</w:t>
+      </w:r>
+      <w:r>
+        <w:rPr>
+          <w:rFonts w:ascii="Times New Roman" w:hAnsi="Times New Roman" w:cs="Times New Roman"/>
+        </w:rPr>
+        <w:t>m for dominance of species 1</w:t>
+      </w:r>
+      <w:r>
+        <w:rPr>
+          <w:rFonts w:ascii="Times New Roman" w:hAnsi="Times New Roman" w:cs="Times New Roman"/>
+        </w:rPr>
+        <w:t xml:space="preserve">. Our third model experiment focused on the interactive effects of management on both species in the system. Here, we sought to understand the impact of different management levers for different species, and the resultant outcomes in terms of dominant species. Finally, we explored the impacts of slow changes in habitat availability and the resultant impacts on stable states. Within this model experiment, we sought to understand how management action can prevent changes in stable states caused by changes in habitat availability. </w:t>
       </w:r>
       <w:r>
         <w:rPr>
@@ -889,7 +1039,14 @@
         <w:rPr>
           <w:rFonts w:ascii="Times New Roman" w:hAnsi="Times New Roman" w:cs="Times New Roman"/>
         </w:rPr>
-        <w:t xml:space="preserve"> slightly different parameterizations for harvest, stocking, and habitat availability</w:t>
+        <w:t xml:space="preserve"> slightly different parameterizations for harvest, </w:t>
+      </w:r>
+      <w:r>
+        <w:rPr>
+          <w:rFonts w:ascii="Times New Roman" w:hAnsi="Times New Roman" w:cs="Times New Roman"/>
+        </w:rPr>
+        <w:lastRenderedPageBreak/>
+        <w:t>stocking, and habitat availability</w:t>
       </w:r>
       <w:r>
         <w:rPr>
@@ -901,14 +1058,7 @@
         <w:rPr>
           <w:rFonts w:ascii="Times New Roman" w:hAnsi="Times New Roman" w:cs="Times New Roman"/>
         </w:rPr>
-        <w:t xml:space="preserve">. Species interaction parameters, mortality, survival, and </w:t>
-      </w:r>
-      <w:r>
-        <w:rPr>
-          <w:rFonts w:ascii="Times New Roman" w:hAnsi="Times New Roman" w:cs="Times New Roman"/>
-        </w:rPr>
-        <w:lastRenderedPageBreak/>
-        <w:t>fecundity are all held constant across simulations</w:t>
+        <w:t>. Species interaction parameters, mortality, survival, and fecundity are all held constant across simulations</w:t>
       </w:r>
       <w:r>
         <w:rPr>
@@ -944,7 +1094,21 @@
         <w:rPr>
           <w:rFonts w:ascii="Times New Roman" w:hAnsi="Times New Roman" w:cs="Times New Roman"/>
         </w:rPr>
-        <w:t xml:space="preserve"> performed in R using RStudio and the </w:t>
+        <w:t xml:space="preserve"> performed in R using </w:t>
+      </w:r>
+      <w:proofErr w:type="spellStart"/>
+      <w:r>
+        <w:rPr>
+          <w:rFonts w:ascii="Times New Roman" w:hAnsi="Times New Roman" w:cs="Times New Roman"/>
+        </w:rPr>
+        <w:t>RStudio</w:t>
+      </w:r>
+      <w:proofErr w:type="spellEnd"/>
+      <w:r>
+        <w:rPr>
+          <w:rFonts w:ascii="Times New Roman" w:hAnsi="Times New Roman" w:cs="Times New Roman"/>
+        </w:rPr>
+        <w:t xml:space="preserve"> and the </w:t>
       </w:r>
       <w:proofErr w:type="spellStart"/>
       <w:r>
@@ -986,6 +1150,7 @@
         </w:rPr>
         <w:t>R Core Team 2020, RStudio Team 2020).</w:t>
       </w:r>
+      <w:bookmarkEnd w:id="8"/>
     </w:p>
     <w:p>
       <w:pPr>
@@ -1018,8 +1183,166 @@
 </file>
 
 <file path=word/comments.xml><?xml version="1.0" encoding="utf-8"?>
-<w:comments xmlns:wpc="http://schemas.microsoft.com/office/word/2010/wordprocessingCanvas" xmlns:cx="http://schemas.microsoft.com/office/drawing/2014/chartex" xmlns:cx1="http://schemas.microsoft.com/office/drawing/2015/9/8/chartex" xmlns:cx2="http://schemas.microsoft.com/office/drawing/2015/10/21/chartex" xmlns:cx3="http://schemas.microsoft.com/office/drawing/2016/5/9/chartex" xmlns:cx4="http://schemas.microsoft.com/office/drawing/2016/5/10/chartex" xmlns:cx5="http://schemas.microsoft.com/office/drawing/2016/5/11/chartex" xmlns:cx6="http://schemas.microsoft.com/office/drawing/2016/5/12/chartex" xmlns:cx7="http://schemas.microsoft.com/office/drawing/2016/5/13/chartex" xmlns:cx8="http://schemas.microsoft.com/office/drawing/2016/5/14/chartex" xmlns:mc="http://schemas.openxmlformats.org/markup-compatibility/2006" xmlns:aink="http://schemas.microsoft.com/office/drawing/2016/ink" xmlns:am3d="http://schemas.microsoft.com/office/drawing/2017/model3d" xmlns:o="urn:schemas-microsoft-com:office:office" xmlns:r="http://schemas.openxmlformats.org/officeDocument/2006/relationships" xmlns:m="http://schemas.openxmlformats.org/officeDocument/2006/math" xmlns:v="urn:schemas-microsoft-com:vml" xmlns:wp14="http://schemas.microsoft.com/office/word/2010/wordprocessingDrawing" xmlns:wp="http://schemas.openxmlformats.org/drawingml/2006/wordprocessingDrawing" xmlns:w10="urn:schemas-microsoft-com:office:word" xmlns:w="http://schemas.openxmlformats.org/wordprocessingml/2006/main" xmlns:w14="http://schemas.microsoft.com/office/word/2010/wordml" xmlns:w15="http://schemas.microsoft.com/office/word/2012/wordml" xmlns:w16cex="http://schemas.microsoft.com/office/word/2018/wordml/cex" xmlns:w16cid="http://schemas.microsoft.com/office/word/2016/wordml/cid" xmlns:w16="http://schemas.microsoft.com/office/word/2018/wordml" xmlns:w16se="http://schemas.microsoft.com/office/word/2015/wordml/symex" xmlns:wpg="http://schemas.microsoft.com/office/word/2010/wordprocessingGroup" xmlns:wpi="http://schemas.microsoft.com/office/word/2010/wordprocessingInk" xmlns:wne="http://schemas.microsoft.com/office/word/2006/wordml" xmlns:wps="http://schemas.microsoft.com/office/word/2010/wordprocessingShape" mc:Ignorable="w14 w15 w16se w16cid w16 w16cex wp14">
-  <w:comment w:id="0" w:author="Chelsey Nieman" w:date="2020-12-02T11:22:00Z" w:initials="CLN">
+<w:comments xmlns:wpc="http://schemas.microsoft.com/office/word/2010/wordprocessingCanvas" xmlns:cx="http://schemas.microsoft.com/office/drawing/2014/chartex" xmlns:mc="http://schemas.openxmlformats.org/markup-compatibility/2006" xmlns:o="urn:schemas-microsoft-com:office:office" xmlns:r="http://schemas.openxmlformats.org/officeDocument/2006/relationships" xmlns:m="http://schemas.openxmlformats.org/officeDocument/2006/math" xmlns:v="urn:schemas-microsoft-com:vml" xmlns:wp14="http://schemas.microsoft.com/office/word/2010/wordprocessingDrawing" xmlns:wp="http://schemas.openxmlformats.org/drawingml/2006/wordprocessingDrawing" xmlns:w10="urn:schemas-microsoft-com:office:word" xmlns:w="http://schemas.openxmlformats.org/wordprocessingml/2006/main" xmlns:w14="http://schemas.microsoft.com/office/word/2010/wordml" xmlns:w15="http://schemas.microsoft.com/office/word/2012/wordml" xmlns:w16se="http://schemas.microsoft.com/office/word/2015/wordml/symex" xmlns:wpg="http://schemas.microsoft.com/office/word/2010/wordprocessingGroup" xmlns:wpi="http://schemas.microsoft.com/office/word/2010/wordprocessingInk" xmlns:wne="http://schemas.microsoft.com/office/word/2006/wordml" xmlns:wps="http://schemas.microsoft.com/office/word/2010/wordprocessingShape" mc:Ignorable="w14 w15 w16se wp14">
+  <w:comment w:id="0" w:author="Colin Dassow" w:date="2020-12-03T08:35:00Z" w:initials="CD">
+    <w:p>
+      <w:pPr>
+        <w:pStyle w:val="CommentText"/>
+      </w:pPr>
+      <w:r>
+        <w:rPr>
+          <w:rStyle w:val="CommentReference"/>
+        </w:rPr>
+        <w:annotationRef/>
+      </w:r>
+      <w:r>
+        <w:t xml:space="preserve">Greg: </w:t>
+      </w:r>
+      <w:r>
+        <w:rPr>
+          <w:rStyle w:val="CommentReference"/>
+        </w:rPr>
+        <w:annotationRef/>
+      </w:r>
+      <w:r>
+        <w:t xml:space="preserve">Perhaps cite some the </w:t>
+      </w:r>
+      <w:proofErr w:type="spellStart"/>
+      <w:r>
+        <w:t>EcoPath</w:t>
+      </w:r>
+      <w:proofErr w:type="spellEnd"/>
+      <w:r>
+        <w:t xml:space="preserve"> with </w:t>
+      </w:r>
+      <w:proofErr w:type="spellStart"/>
+      <w:r>
+        <w:t>EcoSim</w:t>
+      </w:r>
+      <w:proofErr w:type="spellEnd"/>
+      <w:r>
+        <w:t xml:space="preserve"> research here.  Walters et al. (2000) comes to mind.  Perhaps even Walters and Martell Fisheries Ecology and Management book.</w:t>
+      </w:r>
+    </w:p>
+    <w:p>
+      <w:pPr>
+        <w:pStyle w:val="CommentText"/>
+      </w:pPr>
+    </w:p>
+  </w:comment>
+  <w:comment w:id="1" w:author="Colin Dassow" w:date="2020-12-03T08:35:00Z" w:initials="CD">
+    <w:p>
+      <w:pPr>
+        <w:pStyle w:val="CommentText"/>
+      </w:pPr>
+      <w:r>
+        <w:rPr>
+          <w:rStyle w:val="CommentReference"/>
+        </w:rPr>
+        <w:annotationRef/>
+      </w:r>
+      <w:r>
+        <w:t xml:space="preserve">Is the idea here to provide evidence that we simplify out systems to make prediction easier? </w:t>
+      </w:r>
+      <w:proofErr w:type="spellStart"/>
+      <w:r>
+        <w:t>Ecopath</w:t>
+      </w:r>
+      <w:proofErr w:type="spellEnd"/>
+      <w:r>
+        <w:t xml:space="preserve"> with </w:t>
+      </w:r>
+      <w:proofErr w:type="spellStart"/>
+      <w:r>
+        <w:t>Ecosim</w:t>
+      </w:r>
+      <w:proofErr w:type="spellEnd"/>
+      <w:r>
+        <w:t xml:space="preserve"> models are pretty complex and advocate for the idea that incorporating that complexity is useful right?</w:t>
+      </w:r>
+    </w:p>
+  </w:comment>
+  <w:comment w:id="2" w:author="Colin Dassow" w:date="2020-12-03T08:35:00Z" w:initials="CD">
+    <w:p>
+      <w:pPr>
+        <w:pStyle w:val="CommentText"/>
+      </w:pPr>
+      <w:r>
+        <w:rPr>
+          <w:rStyle w:val="CommentReference"/>
+        </w:rPr>
+        <w:annotationRef/>
+      </w:r>
+      <w:r>
+        <w:t xml:space="preserve">Greg: Bring in </w:t>
+      </w:r>
+      <w:proofErr w:type="spellStart"/>
+      <w:r>
+        <w:t>EcoSim</w:t>
+      </w:r>
+      <w:proofErr w:type="spellEnd"/>
+      <w:r>
+        <w:t xml:space="preserve"> lit here too, Carl Walters, </w:t>
+      </w:r>
+      <w:proofErr w:type="spellStart"/>
+      <w:r>
+        <w:t>Villy</w:t>
+      </w:r>
+      <w:proofErr w:type="spellEnd"/>
+      <w:r>
+        <w:t xml:space="preserve"> Christensen etc.</w:t>
+      </w:r>
+    </w:p>
+  </w:comment>
+  <w:comment w:id="3" w:author="Colin Dassow" w:date="2020-12-03T08:37:00Z" w:initials="CD">
+    <w:p>
+      <w:pPr>
+        <w:pStyle w:val="CommentText"/>
+      </w:pPr>
+      <w:r>
+        <w:rPr>
+          <w:rStyle w:val="CommentReference"/>
+        </w:rPr>
+        <w:annotationRef/>
+      </w:r>
+      <w:r>
+        <w:t>Chelsey and I think this paragraph is important, we struggled to condense this one.</w:t>
+      </w:r>
+    </w:p>
+  </w:comment>
+  <w:comment w:id="4" w:author="Colin Dassow" w:date="2020-12-03T08:38:00Z" w:initials="CD">
+    <w:p>
+      <w:pPr>
+        <w:pStyle w:val="CommentText"/>
+      </w:pPr>
+      <w:r>
+        <w:rPr>
+          <w:rStyle w:val="CommentReference"/>
+        </w:rPr>
+        <w:annotationRef/>
+      </w:r>
+      <w:r>
+        <w:t xml:space="preserve">Can also cite </w:t>
+      </w:r>
+      <w:proofErr w:type="spellStart"/>
+      <w:r>
+        <w:t>DeRoos</w:t>
+      </w:r>
+      <w:proofErr w:type="spellEnd"/>
+      <w:r>
+        <w:t xml:space="preserve"> and </w:t>
+      </w:r>
+      <w:proofErr w:type="spellStart"/>
+      <w:r>
+        <w:t>Persson</w:t>
+      </w:r>
+      <w:proofErr w:type="spellEnd"/>
+      <w:r>
+        <w:t xml:space="preserve"> (2002)</w:t>
+      </w:r>
+    </w:p>
+  </w:comment>
+  <w:comment w:id="5" w:author="Chelsey Nieman" w:date="2020-12-02T11:22:00Z" w:initials="CLN">
     <w:p>
       <w:pPr>
         <w:pStyle w:val="CommentText"/>
@@ -1146,12 +1469,51 @@
       </w:r>
     </w:p>
   </w:comment>
+  <w:comment w:id="6" w:author="Colin Dassow" w:date="2020-12-03T09:47:00Z" w:initials="CD">
+    <w:p>
+      <w:pPr>
+        <w:pStyle w:val="CommentText"/>
+      </w:pPr>
+      <w:r>
+        <w:rPr>
+          <w:rStyle w:val="CommentReference"/>
+        </w:rPr>
+        <w:annotationRef/>
+      </w:r>
+      <w:r>
+        <w:t>Does a sensitivity analysis make sense for this model? What would we show?</w:t>
+      </w:r>
+    </w:p>
+  </w:comment>
+  <w:comment w:id="7" w:author="Colin Dassow" w:date="2020-12-03T09:45:00Z" w:initials="CD">
+    <w:p>
+      <w:pPr>
+        <w:pStyle w:val="CommentText"/>
+      </w:pPr>
+      <w:r>
+        <w:rPr>
+          <w:rStyle w:val="CommentReference"/>
+        </w:rPr>
+        <w:annotationRef/>
+      </w:r>
+      <w:r>
+        <w:t>We could include a table here with different parameterizations for the different experiments in addition to this text. Or we could provide parameter values in results/figure captions.</w:t>
+      </w:r>
+    </w:p>
+  </w:comment>
 </w:comments>
 </file>
 
 <file path=word/commentsExtended.xml><?xml version="1.0" encoding="utf-8"?>
-<w15:commentsEx xmlns:wpc="http://schemas.microsoft.com/office/word/2010/wordprocessingCanvas" xmlns:cx="http://schemas.microsoft.com/office/drawing/2014/chartex" xmlns:cx1="http://schemas.microsoft.com/office/drawing/2015/9/8/chartex" xmlns:cx2="http://schemas.microsoft.com/office/drawing/2015/10/21/chartex" xmlns:cx3="http://schemas.microsoft.com/office/drawing/2016/5/9/chartex" xmlns:cx4="http://schemas.microsoft.com/office/drawing/2016/5/10/chartex" xmlns:cx5="http://schemas.microsoft.com/office/drawing/2016/5/11/chartex" xmlns:cx6="http://schemas.microsoft.com/office/drawing/2016/5/12/chartex" xmlns:cx7="http://schemas.microsoft.com/office/drawing/2016/5/13/chartex" xmlns:cx8="http://schemas.microsoft.com/office/drawing/2016/5/14/chartex" xmlns:mc="http://schemas.openxmlformats.org/markup-compatibility/2006" xmlns:aink="http://schemas.microsoft.com/office/drawing/2016/ink" xmlns:am3d="http://schemas.microsoft.com/office/drawing/2017/model3d" xmlns:o="urn:schemas-microsoft-com:office:office" xmlns:r="http://schemas.openxmlformats.org/officeDocument/2006/relationships" xmlns:m="http://schemas.openxmlformats.org/officeDocument/2006/math" xmlns:v="urn:schemas-microsoft-com:vml" xmlns:wp14="http://schemas.microsoft.com/office/word/2010/wordprocessingDrawing" xmlns:wp="http://schemas.openxmlformats.org/drawingml/2006/wordprocessingDrawing" xmlns:w10="urn:schemas-microsoft-com:office:word" xmlns:w="http://schemas.openxmlformats.org/wordprocessingml/2006/main" xmlns:w14="http://schemas.microsoft.com/office/word/2010/wordml" xmlns:w15="http://schemas.microsoft.com/office/word/2012/wordml" xmlns:w16cex="http://schemas.microsoft.com/office/word/2018/wordml/cex" xmlns:w16cid="http://schemas.microsoft.com/office/word/2016/wordml/cid" xmlns:w16="http://schemas.microsoft.com/office/word/2018/wordml" xmlns:w16se="http://schemas.microsoft.com/office/word/2015/wordml/symex" xmlns:wpg="http://schemas.microsoft.com/office/word/2010/wordprocessingGroup" xmlns:wpi="http://schemas.microsoft.com/office/word/2010/wordprocessingInk" xmlns:wne="http://schemas.microsoft.com/office/word/2006/wordml" xmlns:wps="http://schemas.microsoft.com/office/word/2010/wordprocessingShape" mc:Ignorable="w14 w15 w16se w16cid w16 w16cex wp14">
+<w15:commentsEx xmlns:wpc="http://schemas.microsoft.com/office/word/2010/wordprocessingCanvas" xmlns:cx="http://schemas.microsoft.com/office/drawing/2014/chartex" xmlns:mc="http://schemas.openxmlformats.org/markup-compatibility/2006" xmlns:o="urn:schemas-microsoft-com:office:office" xmlns:r="http://schemas.openxmlformats.org/officeDocument/2006/relationships" xmlns:m="http://schemas.openxmlformats.org/officeDocument/2006/math" xmlns:v="urn:schemas-microsoft-com:vml" xmlns:wp14="http://schemas.microsoft.com/office/word/2010/wordprocessingDrawing" xmlns:wp="http://schemas.openxmlformats.org/drawingml/2006/wordprocessingDrawing" xmlns:w10="urn:schemas-microsoft-com:office:word" xmlns:w="http://schemas.openxmlformats.org/wordprocessingml/2006/main" xmlns:w14="http://schemas.microsoft.com/office/word/2010/wordml" xmlns:w15="http://schemas.microsoft.com/office/word/2012/wordml" xmlns:w16se="http://schemas.microsoft.com/office/word/2015/wordml/symex" xmlns:wpg="http://schemas.microsoft.com/office/word/2010/wordprocessingGroup" xmlns:wpi="http://schemas.microsoft.com/office/word/2010/wordprocessingInk" xmlns:wne="http://schemas.microsoft.com/office/word/2006/wordml" xmlns:wps="http://schemas.microsoft.com/office/word/2010/wordprocessingShape" mc:Ignorable="w14 w15 w16se wp14">
+  <w15:commentEx w15:paraId="4BB4DD55" w15:done="0"/>
+  <w15:commentEx w15:paraId="2A92D6CD" w15:paraIdParent="4BB4DD55" w15:done="0"/>
+  <w15:commentEx w15:paraId="1641DB3C" w15:done="0"/>
+  <w15:commentEx w15:paraId="45992183" w15:done="0"/>
+  <w15:commentEx w15:paraId="00C81283" w15:done="0"/>
   <w15:commentEx w15:paraId="4512338A" w15:done="0"/>
+  <w15:commentEx w15:paraId="05030D5D" w15:done="0"/>
+  <w15:commentEx w15:paraId="31C1B58E" w15:done="0"/>
 </w15:commentsEx>
 </file>
 
@@ -1167,8 +1529,16 @@
 </w16cid:commentsIds>
 </file>
 
+<file path=word/people.xml><?xml version="1.0" encoding="utf-8"?>
+<w15:people xmlns:wpc="http://schemas.microsoft.com/office/word/2010/wordprocessingCanvas" xmlns:cx="http://schemas.microsoft.com/office/drawing/2014/chartex" xmlns:mc="http://schemas.openxmlformats.org/markup-compatibility/2006" xmlns:o="urn:schemas-microsoft-com:office:office" xmlns:r="http://schemas.openxmlformats.org/officeDocument/2006/relationships" xmlns:m="http://schemas.openxmlformats.org/officeDocument/2006/math" xmlns:v="urn:schemas-microsoft-com:vml" xmlns:wp14="http://schemas.microsoft.com/office/word/2010/wordprocessingDrawing" xmlns:wp="http://schemas.openxmlformats.org/drawingml/2006/wordprocessingDrawing" xmlns:w10="urn:schemas-microsoft-com:office:word" xmlns:w="http://schemas.openxmlformats.org/wordprocessingml/2006/main" xmlns:w14="http://schemas.microsoft.com/office/word/2010/wordml" xmlns:w15="http://schemas.microsoft.com/office/word/2012/wordml" xmlns:w16se="http://schemas.microsoft.com/office/word/2015/wordml/symex" xmlns:wpg="http://schemas.microsoft.com/office/word/2010/wordprocessingGroup" xmlns:wpi="http://schemas.microsoft.com/office/word/2010/wordprocessingInk" xmlns:wne="http://schemas.microsoft.com/office/word/2006/wordml" xmlns:wps="http://schemas.microsoft.com/office/word/2010/wordprocessingShape" mc:Ignorable="w14 w15 w16se wp14">
+  <w15:person w15:author="Colin Dassow">
+    <w15:presenceInfo w15:providerId="None" w15:userId="Colin Dassow"/>
+  </w15:person>
+</w15:people>
+</file>
+
 <file path=word/styles.xml><?xml version="1.0" encoding="utf-8"?>
-<w:styles xmlns:mc="http://schemas.openxmlformats.org/markup-compatibility/2006" xmlns:r="http://schemas.openxmlformats.org/officeDocument/2006/relationships" xmlns:w="http://schemas.openxmlformats.org/wordprocessingml/2006/main" xmlns:w14="http://schemas.microsoft.com/office/word/2010/wordml" xmlns:w15="http://schemas.microsoft.com/office/word/2012/wordml" xmlns:w16cex="http://schemas.microsoft.com/office/word/2018/wordml/cex" xmlns:w16cid="http://schemas.microsoft.com/office/word/2016/wordml/cid" xmlns:w16="http://schemas.microsoft.com/office/word/2018/wordml" xmlns:w16se="http://schemas.microsoft.com/office/word/2015/wordml/symex" mc:Ignorable="w14 w15 w16se w16cid w16 w16cex">
+<w:styles xmlns:mc="http://schemas.openxmlformats.org/markup-compatibility/2006" xmlns:r="http://schemas.openxmlformats.org/officeDocument/2006/relationships" xmlns:w="http://schemas.openxmlformats.org/wordprocessingml/2006/main" xmlns:w14="http://schemas.microsoft.com/office/word/2010/wordml" xmlns:w15="http://schemas.microsoft.com/office/word/2012/wordml" xmlns:w16se="http://schemas.microsoft.com/office/word/2015/wordml/symex" mc:Ignorable="w14 w15 w16se">
   <w:docDefaults>
     <w:rPrDefault>
       <w:rPr>
@@ -1180,7 +1550,7 @@
     </w:rPrDefault>
     <w:pPrDefault/>
   </w:docDefaults>
-  <w:latentStyles w:defLockedState="0" w:defUIPriority="99" w:defSemiHidden="0" w:defUnhideWhenUsed="0" w:defQFormat="0" w:count="376">
+  <w:latentStyles w:defLockedState="0" w:defUIPriority="99" w:defSemiHidden="0" w:defUnhideWhenUsed="0" w:defQFormat="0" w:count="371">
     <w:lsdException w:name="Normal" w:uiPriority="0" w:qFormat="1"/>
     <w:lsdException w:name="heading 1" w:uiPriority="9" w:qFormat="1"/>
     <w:lsdException w:name="heading 2" w:semiHidden="1" w:uiPriority="9" w:unhideWhenUsed="1" w:qFormat="1"/>
@@ -1552,11 +1922,6 @@
     <w:lsdException w:name="List Table 5 Dark Accent 6" w:uiPriority="50"/>
     <w:lsdException w:name="List Table 6 Colorful Accent 6" w:uiPriority="51"/>
     <w:lsdException w:name="List Table 7 Colorful Accent 6" w:uiPriority="52"/>
-    <w:lsdException w:name="Mention" w:semiHidden="1" w:unhideWhenUsed="1"/>
-    <w:lsdException w:name="Smart Hyperlink" w:semiHidden="1" w:unhideWhenUsed="1"/>
-    <w:lsdException w:name="Hashtag" w:semiHidden="1" w:unhideWhenUsed="1"/>
-    <w:lsdException w:name="Unresolved Mention" w:semiHidden="1" w:unhideWhenUsed="1"/>
-    <w:lsdException w:name="Smart Link" w:semiHidden="1" w:unhideWhenUsed="1"/>
   </w:latentStyles>
   <w:style w:type="paragraph" w:default="1" w:styleId="Normal">
     <w:name w:val="Normal"/>
@@ -1573,6 +1938,7 @@
   <w:style w:type="character" w:default="1" w:styleId="DefaultParagraphFont">
     <w:name w:val="Default Paragraph Font"/>
     <w:uiPriority w:val="1"/>
+    <w:semiHidden/>
     <w:unhideWhenUsed/>
   </w:style>
   <w:style w:type="table" w:default="1" w:styleId="TableNormal">

</xml_diff>